<commit_message>
Upload Daily Meeting Notes
Upload Daily Meeting Notes
</commit_message>
<xml_diff>
--- a/Documents/Meeeting Notes/Daily Scrum Meeting/2015 12 (December)/CLIN0001AL OneVA Pharmacy Implementation Meeting Notes 20151217.docx
+++ b/Documents/Meeeting Notes/Daily Scrum Meeting/2015 12 (December)/CLIN0001AL OneVA Pharmacy Implementation Meeting Notes 20151217.docx
@@ -310,7 +310,7 @@
                 <w:sz w:val="22"/>
                 <w:szCs w:val="22"/>
               </w:rPr>
-              <w:t>6</w:t>
+              <w:t>7/</w:t>
             </w:r>
             <w:r>
               <w:rPr>
@@ -320,7 +320,7 @@
                 <w:sz w:val="22"/>
                 <w:szCs w:val="22"/>
               </w:rPr>
-              <w:t>/2015</w:t>
+              <w:t>2015</w:t>
             </w:r>
           </w:p>
         </w:tc>
@@ -567,11 +567,7 @@
         </w:tc>
       </w:tr>
     </w:tbl>
-    <w:p>
-      <w:r>
-        <w:t xml:space="preserve">Today’s meeting included guest Naeem Mian and Rob Silverman.  Both were invited for a deep </w:t>
-      </w:r>
-    </w:p>
+    <w:p/>
     <w:tbl>
       <w:tblPr>
         <w:tblStyle w:val="GridTable4-Accent1"/>
@@ -682,6 +678,14 @@
                 <w:szCs w:val="20"/>
               </w:rPr>
             </w:pPr>
+            <w:r>
+              <w:rPr>
+                <w:b/>
+                <w:sz w:val="20"/>
+                <w:szCs w:val="20"/>
+              </w:rPr>
+              <w:t>P</w:t>
+            </w:r>
           </w:p>
         </w:tc>
       </w:tr>
@@ -1048,85 +1052,6 @@
               </w:rPr>
               <w:t>P</w:t>
             </w:r>
-          </w:p>
-        </w:tc>
-      </w:tr>
-      <w:tr>
-        <w:trPr>
-          <w:trHeight w:hRule="exact" w:val="360"/>
-        </w:trPr>
-        <w:tc>
-          <w:tcPr>
-            <w:cnfStyle w:val="001000000000" w:firstRow="0" w:lastRow="0" w:firstColumn="1" w:lastColumn="0" w:oddVBand="0" w:evenVBand="0" w:oddHBand="0" w:evenHBand="0" w:firstRowFirstColumn="0" w:firstRowLastColumn="0" w:lastRowFirstColumn="0" w:lastRowLastColumn="0"/>
-            <w:tcW w:w="3685" w:type="dxa"/>
-          </w:tcPr>
-          <w:p>
-            <w:pPr>
-              <w:rPr>
-                <w:b w:val="0"/>
-                <w:sz w:val="20"/>
-                <w:szCs w:val="20"/>
-              </w:rPr>
-            </w:pPr>
-            <w:r>
-              <w:rPr>
-                <w:b w:val="0"/>
-                <w:sz w:val="20"/>
-                <w:szCs w:val="20"/>
-              </w:rPr>
-              <w:t>Naeem Mian</w:t>
-            </w:r>
-          </w:p>
-        </w:tc>
-        <w:tc>
-          <w:tcPr>
-            <w:tcW w:w="450" w:type="dxa"/>
-          </w:tcPr>
-          <w:p>
-            <w:pPr>
-              <w:cnfStyle w:val="000000000000" w:firstRow="0" w:lastRow="0" w:firstColumn="0" w:lastColumn="0" w:oddVBand="0" w:evenVBand="0" w:oddHBand="0" w:evenHBand="0" w:firstRowFirstColumn="0" w:firstRowLastColumn="0" w:lastRowFirstColumn="0" w:lastRowLastColumn="0"/>
-              <w:rPr>
-                <w:b/>
-                <w:sz w:val="20"/>
-                <w:szCs w:val="20"/>
-              </w:rPr>
-            </w:pPr>
-          </w:p>
-        </w:tc>
-        <w:tc>
-          <w:tcPr>
-            <w:tcW w:w="4680" w:type="dxa"/>
-          </w:tcPr>
-          <w:p>
-            <w:pPr>
-              <w:cnfStyle w:val="000000000000" w:firstRow="0" w:lastRow="0" w:firstColumn="0" w:lastColumn="0" w:oddVBand="0" w:evenVBand="0" w:oddHBand="0" w:evenHBand="0" w:firstRowFirstColumn="0" w:firstRowLastColumn="0" w:lastRowFirstColumn="0" w:lastRowLastColumn="0"/>
-              <w:rPr>
-                <w:sz w:val="20"/>
-                <w:szCs w:val="20"/>
-              </w:rPr>
-            </w:pPr>
-            <w:r>
-              <w:rPr>
-                <w:sz w:val="20"/>
-                <w:szCs w:val="20"/>
-              </w:rPr>
-              <w:t>Rob Silverman</w:t>
-            </w:r>
-          </w:p>
-        </w:tc>
-        <w:tc>
-          <w:tcPr>
-            <w:tcW w:w="535" w:type="dxa"/>
-          </w:tcPr>
-          <w:p>
-            <w:pPr>
-              <w:cnfStyle w:val="000000000000" w:firstRow="0" w:lastRow="0" w:firstColumn="0" w:lastColumn="0" w:oddVBand="0" w:evenVBand="0" w:oddHBand="0" w:evenHBand="0" w:firstRowFirstColumn="0" w:firstRowLastColumn="0" w:lastRowFirstColumn="0" w:lastRowLastColumn="0"/>
-              <w:rPr>
-                <w:b/>
-                <w:sz w:val="20"/>
-                <w:szCs w:val="20"/>
-              </w:rPr>
-            </w:pPr>
           </w:p>
         </w:tc>
       </w:tr>
@@ -1578,13 +1503,13 @@
               <w:rPr>
                 <w:sz w:val="22"/>
               </w:rPr>
-              <w:t xml:space="preserve">Follow </w:t>
-            </w:r>
-            <w:r>
-              <w:rPr>
-                <w:sz w:val="22"/>
-              </w:rPr>
-              <w:t xml:space="preserve"> Up with </w:t>
+              <w:t>Follow Up</w:t>
+            </w:r>
+            <w:r>
+              <w:rPr>
+                <w:sz w:val="22"/>
+              </w:rPr>
+              <w:t xml:space="preserve"> with </w:t>
             </w:r>
             <w:r>
               <w:rPr>
@@ -1637,14 +1562,39 @@
               <w:rPr>
                 <w:sz w:val="22"/>
               </w:rPr>
+              <w:t>12/07/2015</w:t>
+            </w:r>
+          </w:p>
+        </w:tc>
+        <w:tc>
+          <w:tcPr>
+            <w:tcW w:w="3870" w:type="dxa"/>
+          </w:tcPr>
+          <w:p>
+            <w:pPr>
+              <w:cnfStyle w:val="000000000000" w:firstRow="0" w:lastRow="0" w:firstColumn="0" w:lastColumn="0" w:oddVBand="0" w:evenVBand="0" w:oddHBand="0" w:evenHBand="0" w:firstRowFirstColumn="0" w:firstRowLastColumn="0" w:lastRowFirstColumn="0" w:lastRowLastColumn="0"/>
+              <w:rPr>
+                <w:sz w:val="22"/>
+              </w:rPr>
+            </w:pPr>
+            <w:r>
+              <w:rPr>
+                <w:sz w:val="22"/>
+              </w:rPr>
+              <w:t xml:space="preserve">Tony will send the internal VA links to Cecelia and she will provide the </w:t>
+            </w:r>
+            <w:r>
+              <w:rPr>
+                <w:sz w:val="22"/>
+              </w:rPr>
               <w:lastRenderedPageBreak/>
-              <w:t>12/07/2015</w:t>
-            </w:r>
-          </w:p>
-        </w:tc>
-        <w:tc>
-          <w:tcPr>
-            <w:tcW w:w="3870" w:type="dxa"/>
+              <w:t>templates from those links.  This was identified as a requirement in the HDR SDD.</w:t>
+            </w:r>
+          </w:p>
+        </w:tc>
+        <w:tc>
+          <w:tcPr>
+            <w:tcW w:w="1350" w:type="dxa"/>
           </w:tcPr>
           <w:p>
             <w:pPr>
@@ -1657,25 +1607,7 @@
               <w:rPr>
                 <w:sz w:val="22"/>
               </w:rPr>
-              <w:t>Tony will send the internal VA links to Cecelia and she will provide the templates from those links.  This was identified as a requirement in the HDR SDD.</w:t>
-            </w:r>
-          </w:p>
-        </w:tc>
-        <w:tc>
-          <w:tcPr>
-            <w:tcW w:w="1350" w:type="dxa"/>
-          </w:tcPr>
-          <w:p>
-            <w:pPr>
-              <w:cnfStyle w:val="000000000000" w:firstRow="0" w:lastRow="0" w:firstColumn="0" w:lastColumn="0" w:oddVBand="0" w:evenVBand="0" w:oddHBand="0" w:evenHBand="0" w:firstRowFirstColumn="0" w:firstRowLastColumn="0" w:lastRowFirstColumn="0" w:lastRowLastColumn="0"/>
-              <w:rPr>
-                <w:sz w:val="22"/>
-              </w:rPr>
-            </w:pPr>
-            <w:r>
-              <w:rPr>
-                <w:sz w:val="22"/>
-              </w:rPr>
+              <w:lastRenderedPageBreak/>
               <w:t>Tony / Cecelia</w:t>
             </w:r>
           </w:p>
@@ -1737,6 +1669,7 @@
               <w:rPr>
                 <w:sz w:val="22"/>
               </w:rPr>
+              <w:lastRenderedPageBreak/>
               <w:t>12/10/2015</w:t>
             </w:r>
           </w:p>
@@ -1835,7 +1768,7 @@
               <w:rPr>
                 <w:sz w:val="22"/>
               </w:rPr>
-              <w:t>12/11/2015</w:t>
+              <w:t>12/14/2015</w:t>
             </w:r>
           </w:p>
         </w:tc>
@@ -1854,7 +1787,7 @@
               <w:rPr>
                 <w:sz w:val="22"/>
               </w:rPr>
-              <w:t>Determine what testing artifacts are required.</w:t>
+              <w:t>Determine if MVI services will be available in the VIP environment to be able to connect patients that are added.</w:t>
             </w:r>
           </w:p>
         </w:tc>
@@ -1873,7 +1806,7 @@
               <w:rPr>
                 <w:sz w:val="22"/>
               </w:rPr>
-              <w:t>Cecelia</w:t>
+              <w:t>Bill</w:t>
             </w:r>
           </w:p>
         </w:tc>
@@ -1892,7 +1825,7 @@
               <w:rPr>
                 <w:sz w:val="22"/>
               </w:rPr>
-              <w:t>Closed</w:t>
+              <w:t>Open</w:t>
             </w:r>
           </w:p>
         </w:tc>
@@ -1907,12 +1840,6 @@
                 <w:sz w:val="22"/>
               </w:rPr>
             </w:pPr>
-            <w:r>
-              <w:rPr>
-                <w:sz w:val="22"/>
-              </w:rPr>
-              <w:t>12/16/2015</w:t>
-            </w:r>
           </w:p>
         </w:tc>
       </w:tr>
@@ -1959,7 +1886,7 @@
               <w:rPr>
                 <w:sz w:val="22"/>
               </w:rPr>
-              <w:t>Determine if MVI services will be available in the VIP environment to be able to connect patients that are added.</w:t>
+              <w:t>HDR/CDS be backed up and restored</w:t>
             </w:r>
           </w:p>
         </w:tc>
@@ -1978,7 +1905,7 @@
               <w:rPr>
                 <w:sz w:val="22"/>
               </w:rPr>
-              <w:t>Bill</w:t>
+              <w:t>Cecelia / Bill</w:t>
             </w:r>
           </w:p>
         </w:tc>
@@ -2038,7 +1965,7 @@
               <w:rPr>
                 <w:sz w:val="22"/>
               </w:rPr>
-              <w:t>12/14/2015</w:t>
+              <w:t>12/17/2015</w:t>
             </w:r>
           </w:p>
         </w:tc>
@@ -2057,7 +1984,7 @@
               <w:rPr>
                 <w:sz w:val="22"/>
               </w:rPr>
-              <w:t>HDR/CDS be backed up and restored</w:t>
+              <w:t>Determine Automated Testing Tool available on the VA Network</w:t>
             </w:r>
           </w:p>
         </w:tc>
@@ -2076,7 +2003,7 @@
               <w:rPr>
                 <w:sz w:val="22"/>
               </w:rPr>
-              <w:t>Cecelia / Bill</w:t>
+              <w:t>Cecelia</w:t>
             </w:r>
           </w:p>
         </w:tc>
@@ -2114,7 +2041,11 @@
         </w:tc>
       </w:tr>
     </w:tbl>
-    <w:p/>
+    <w:p>
+      <w:r>
+        <w:t>/</w:t>
+      </w:r>
+    </w:p>
     <w:tbl>
       <w:tblPr>
         <w:tblW w:w="9360" w:type="dxa"/>
@@ -2157,6 +2088,15 @@
                 <w:bCs/>
                 <w:color w:val="FFFFFF" w:themeColor="background1"/>
               </w:rPr>
+              <w:t>/</w:t>
+            </w:r>
+            <w:r>
+              <w:rPr>
+                <w:rFonts w:cs="Times New Roman"/>
+                <w:b/>
+                <w:bCs/>
+                <w:color w:val="FFFFFF" w:themeColor="background1"/>
+              </w:rPr>
               <w:t>Discussion</w:t>
             </w:r>
             <w:r>
@@ -2194,7 +2134,55 @@
                 <w:rFonts w:cs="Times New Roman"/>
                 <w:szCs w:val="24"/>
               </w:rPr>
-              <w:t>Cecelia announced to the team that the Contract Deliverables document was available on the SharePoint and owners were assigned.  The document is color coded by owner.</w:t>
+              <w:t xml:space="preserve">Cecelia announced to the team </w:t>
+            </w:r>
+            <w:r>
+              <w:rPr>
+                <w:rFonts w:cs="Times New Roman"/>
+                <w:szCs w:val="24"/>
+              </w:rPr>
+              <w:t xml:space="preserve">that </w:t>
+            </w:r>
+            <w:r>
+              <w:rPr>
+                <w:rFonts w:cs="Times New Roman"/>
+                <w:szCs w:val="24"/>
+              </w:rPr>
+              <w:t>Kit is working through the access issues.  It appears the VA has moved in complete ‘requirement’ mode for using PIV cards for all new hires.  Cecelia shared that TJ has been approved.</w:t>
+            </w:r>
+          </w:p>
+          <w:p>
+            <w:pPr>
+              <w:pStyle w:val="ListParagraph"/>
+              <w:numPr>
+                <w:ilvl w:val="1"/>
+                <w:numId w:val="10"/>
+              </w:numPr>
+              <w:spacing w:before="0" w:after="200" w:line="276" w:lineRule="auto"/>
+            </w:pPr>
+            <w:r>
+              <w:rPr>
+                <w:rFonts w:cs="Times New Roman"/>
+                <w:szCs w:val="24"/>
+              </w:rPr>
+              <w:t>Kathy to send TJ step by step instructions for signing on along with the phone number to the Help Desk.</w:t>
+            </w:r>
+          </w:p>
+          <w:p>
+            <w:pPr>
+              <w:pStyle w:val="ListParagraph"/>
+              <w:numPr>
+                <w:ilvl w:val="1"/>
+                <w:numId w:val="10"/>
+              </w:numPr>
+              <w:spacing w:before="0" w:after="200" w:line="276" w:lineRule="auto"/>
+            </w:pPr>
+            <w:r>
+              <w:rPr>
+                <w:rFonts w:cs="Times New Roman"/>
+                <w:szCs w:val="24"/>
+              </w:rPr>
+              <w:t>Kathy sent Tom phone number to Help Desk.  It appears they set up his account with the last 4-digits of his phone number instead of the last 4-digits of his SSN.</w:t>
             </w:r>
           </w:p>
           <w:p>
@@ -2211,7 +2199,21 @@
                 <w:rFonts w:cs="Times New Roman"/>
                 <w:szCs w:val="24"/>
               </w:rPr>
-              <w:t>Tony has been able to connect to and from but the mapping is outstanding and will be completed once connected to the new environment.</w:t>
+              <w:t xml:space="preserve">Bill reviewed the Master Test Plan with VIP associates and will be sending a separate note to </w:t>
+            </w:r>
+            <w:r>
+              <w:rPr>
+                <w:rFonts w:cs="Times New Roman"/>
+                <w:szCs w:val="24"/>
+              </w:rPr>
+              <w:t>Cecelia</w:t>
+            </w:r>
+            <w:r>
+              <w:rPr>
+                <w:rFonts w:cs="Times New Roman"/>
+                <w:szCs w:val="24"/>
+              </w:rPr>
+              <w:t>.</w:t>
             </w:r>
           </w:p>
           <w:p>
@@ -2228,7 +2230,28 @@
                 <w:rFonts w:cs="Times New Roman"/>
                 <w:szCs w:val="24"/>
               </w:rPr>
-              <w:t>Bill stated Ruth needs the calendar appointment sent to her Email. Ruth is working to engage the eMI resources on the connectivity within the OneVA Pharmacy VIP environment.</w:t>
+              <w:t>Tony explained the VAeMI-</w:t>
+            </w:r>
+            <w:r>
+              <w:rPr>
+                <w:rFonts w:cs="Times New Roman"/>
+                <w:szCs w:val="24"/>
+              </w:rPr>
+              <w:t>Middleware</w:t>
+            </w:r>
+            <w:r>
+              <w:rPr>
+                <w:rFonts w:cs="Times New Roman"/>
+                <w:szCs w:val="24"/>
+              </w:rPr>
+              <w:t xml:space="preserve"> to Bill</w:t>
+            </w:r>
+            <w:r>
+              <w:rPr>
+                <w:rFonts w:cs="Times New Roman"/>
+                <w:szCs w:val="24"/>
+              </w:rPr>
+              <w:t xml:space="preserve"> so he could understand the term loosely being talked about as Middleware.</w:t>
             </w:r>
           </w:p>
           <w:p>
@@ -2245,7 +2268,7 @@
                 <w:rFonts w:cs="Times New Roman"/>
                 <w:szCs w:val="24"/>
               </w:rPr>
-              <w:t>Bill to engage a contact regarding MVI service.</w:t>
+              <w:t>Cecelia mentioned that Rob has an agreement with Denver to be an IOC site, in addition, is working to firm up an agreement with Salt Lake City and Sheridan, WY.  There may be a ‘Process of Engagement’ form that needs to be submitted to onboard them.</w:t>
             </w:r>
           </w:p>
           <w:p>
@@ -2262,15 +2285,76 @@
                 <w:rFonts w:cs="Times New Roman"/>
                 <w:szCs w:val="24"/>
               </w:rPr>
-              <w:t>Cecelia suggested using the 3 instance</w:t>
+              <w:t>Brad has asked if someone can assist to spear head the eToken issue so Cache Studio is not blocked for him on the servers.</w:t>
             </w:r>
           </w:p>
           <w:p>
             <w:pPr>
               <w:pStyle w:val="ListParagraph"/>
+              <w:numPr>
+                <w:ilvl w:val="0"/>
+                <w:numId w:val="10"/>
+              </w:numPr>
               <w:spacing w:before="0" w:after="200" w:line="276" w:lineRule="auto"/>
-              <w:ind w:left="0"/>
-            </w:pPr>
+            </w:pPr>
+            <w:r>
+              <w:rPr>
+                <w:rFonts w:cs="Times New Roman"/>
+                <w:szCs w:val="24"/>
+              </w:rPr>
+              <w:t>TJ received his card reader.</w:t>
+            </w:r>
+          </w:p>
+          <w:p>
+            <w:pPr>
+              <w:pStyle w:val="ListParagraph"/>
+              <w:numPr>
+                <w:ilvl w:val="0"/>
+                <w:numId w:val="10"/>
+              </w:numPr>
+              <w:spacing w:before="0" w:after="200" w:line="276" w:lineRule="auto"/>
+            </w:pPr>
+            <w:r>
+              <w:rPr>
+                <w:rFonts w:cs="Times New Roman"/>
+                <w:szCs w:val="24"/>
+              </w:rPr>
+              <w:t>Cecelia to follow through with looking at what Automated Testing Tools are available on the VA Network.</w:t>
+            </w:r>
+          </w:p>
+          <w:p>
+            <w:pPr>
+              <w:pStyle w:val="ListParagraph"/>
+              <w:numPr>
+                <w:ilvl w:val="1"/>
+                <w:numId w:val="10"/>
+              </w:numPr>
+              <w:spacing w:before="0" w:after="200" w:line="276" w:lineRule="auto"/>
+            </w:pPr>
+            <w:r>
+              <w:rPr>
+                <w:rFonts w:cs="Times New Roman"/>
+                <w:szCs w:val="24"/>
+              </w:rPr>
+              <w:t>TJ remarked it is his wish to use an automated testing tool.</w:t>
+            </w:r>
+          </w:p>
+          <w:p>
+            <w:pPr>
+              <w:pStyle w:val="ListParagraph"/>
+              <w:numPr>
+                <w:ilvl w:val="0"/>
+                <w:numId w:val="10"/>
+              </w:numPr>
+              <w:spacing w:before="0" w:after="200" w:line="276" w:lineRule="auto"/>
+            </w:pPr>
+            <w:r>
+              <w:rPr>
+                <w:rFonts w:cs="Times New Roman"/>
+                <w:szCs w:val="24"/>
+              </w:rPr>
+              <w:t>Tony continue coding on the calls to HDR/CDS and configuration management.</w:t>
+            </w:r>
           </w:p>
         </w:tc>
       </w:tr>
@@ -2986,7 +3070,7 @@
         <w:rFonts w:ascii="Symbol" w:hAnsi="Symbol" w:hint="default"/>
       </w:rPr>
     </w:lvl>
-    <w:lvl w:ilvl="1" w:tplc="04090003" w:tentative="1">
+    <w:lvl w:ilvl="1" w:tplc="04090003">
       <w:start w:val="1"/>
       <w:numFmt w:val="bullet"/>
       <w:lvlText w:val="o"/>
@@ -4766,9 +4850,12 @@
 </file>
 
 <file path=customXml/item1.xml><?xml version="1.0" encoding="utf-8"?>
-<p:properties xmlns:p="http://schemas.microsoft.com/office/2006/metadata/properties" xmlns:xsi="http://www.w3.org/2001/XMLSchema-instance" xmlns:pc="http://schemas.microsoft.com/office/infopath/2007/PartnerControls">
-  <documentManagement/>
-</p:properties>
+<?mso-contentType ?>
+<FormTemplates xmlns="http://schemas.microsoft.com/sharepoint/v3/contenttype/forms">
+  <Display>DocumentLibraryForm</Display>
+  <Edit>DocumentLibraryForm</Edit>
+  <New>DocumentLibraryForm</New>
+</FormTemplates>
 </file>
 
 <file path=customXml/item2.xml><?xml version="1.0" encoding="utf-8"?>
@@ -4920,12 +5007,9 @@
 </file>
 
 <file path=customXml/item3.xml><?xml version="1.0" encoding="utf-8"?>
-<?mso-contentType ?>
-<FormTemplates xmlns="http://schemas.microsoft.com/sharepoint/v3/contenttype/forms">
-  <Display>DocumentLibraryForm</Display>
-  <Edit>DocumentLibraryForm</Edit>
-  <New>DocumentLibraryForm</New>
-</FormTemplates>
+<p:properties xmlns:p="http://schemas.microsoft.com/office/2006/metadata/properties" xmlns:xsi="http://www.w3.org/2001/XMLSchema-instance" xmlns:pc="http://schemas.microsoft.com/office/infopath/2007/PartnerControls">
+  <documentManagement/>
+</p:properties>
 </file>
 
 <file path=customXml/item4.xml><?xml version="1.0" encoding="utf-8"?>
@@ -4933,10 +5017,9 @@
 </file>
 
 <file path=customXml/itemProps1.xml><?xml version="1.0" encoding="utf-8"?>
-<ds:datastoreItem xmlns:ds="http://schemas.openxmlformats.org/officeDocument/2006/customXml" ds:itemID="{B1CCF282-ADE2-40B1-A9D3-DDE15A269CCA}">
+<ds:datastoreItem xmlns:ds="http://schemas.openxmlformats.org/officeDocument/2006/customXml" ds:itemID="{6E208CC4-A23E-41D5-9DF9-93C70D7CB0A2}">
   <ds:schemaRefs>
-    <ds:schemaRef ds:uri="http://schemas.microsoft.com/office/2006/metadata/properties"/>
-    <ds:schemaRef ds:uri="http://schemas.microsoft.com/office/infopath/2007/PartnerControls"/>
+    <ds:schemaRef ds:uri="http://schemas.microsoft.com/sharepoint/v3/contenttype/forms"/>
   </ds:schemaRefs>
 </ds:datastoreItem>
 </file>
@@ -4960,15 +5043,16 @@
 </file>
 
 <file path=customXml/itemProps3.xml><?xml version="1.0" encoding="utf-8"?>
-<ds:datastoreItem xmlns:ds="http://schemas.openxmlformats.org/officeDocument/2006/customXml" ds:itemID="{6E208CC4-A23E-41D5-9DF9-93C70D7CB0A2}">
+<ds:datastoreItem xmlns:ds="http://schemas.openxmlformats.org/officeDocument/2006/customXml" ds:itemID="{B1CCF282-ADE2-40B1-A9D3-DDE15A269CCA}">
   <ds:schemaRefs>
-    <ds:schemaRef ds:uri="http://schemas.microsoft.com/sharepoint/v3/contenttype/forms"/>
+    <ds:schemaRef ds:uri="http://schemas.microsoft.com/office/2006/metadata/properties"/>
+    <ds:schemaRef ds:uri="http://schemas.microsoft.com/office/infopath/2007/PartnerControls"/>
   </ds:schemaRefs>
 </ds:datastoreItem>
 </file>
 
 <file path=customXml/itemProps4.xml><?xml version="1.0" encoding="utf-8"?>
-<ds:datastoreItem xmlns:ds="http://schemas.openxmlformats.org/officeDocument/2006/customXml" ds:itemID="{C1FF3680-8699-4851-BC2B-06D75EBF8B27}">
+<ds:datastoreItem xmlns:ds="http://schemas.openxmlformats.org/officeDocument/2006/customXml" ds:itemID="{14228BA1-B068-4BB3-8746-8B3D778A67E6}">
   <ds:schemaRefs>
     <ds:schemaRef ds:uri="http://schemas.openxmlformats.org/officeDocument/2006/bibliography"/>
   </ds:schemaRefs>

</xml_diff>